<commit_message>
Atualizamos alguuns docs que ainda estavam como 'Marte' e 'marcianos'
</commit_message>
<xml_diff>
--- a/Documentacao/Entregas/Computacao_Grafica/Apresentacao Resumo.docx
+++ b/Documentacao/Entregas/Computacao_Grafica/Apresentacao Resumo.docx
@@ -25,7 +25,7 @@
       <w:r>
         <w:rPr/>
         <w:drawing>
-          <wp:inline distT="0" distB="0" distL="114935" distR="114935">
+          <wp:inline distT="0" distB="0" distL="0" distR="0">
             <wp:extent cx="5518150" cy="3619500"/>
             <wp:effectExtent l="0" t="0" r="0" b="0"/>
             <wp:docPr id="1" name="Figura1" descr=""/>
@@ -117,7 +117,7 @@
       </w:pPr>
       <w:r>
         <w:rPr>
-          <w:rFonts w:eastAsia="Calibri" w:cs="Calibri" w:ascii="Calibri" w:hAnsi="Calibri"/>
+          <w:rFonts w:eastAsia="Calibri" w:cs="Calibri"/>
           <w:b w:val="false"/>
           <w:bCs w:val="false"/>
           <w:i w:val="false"/>
@@ -132,30 +132,8 @@
           <w:u w:val="none"/>
           <w:lang w:val="pt-BR"/>
         </w:rPr>
-        <w:t>A população metuciana vive sob domínio de Merlhem, governador marciano, em um eficiente sistema de castas no planeta Metusalém: Alfa, Beta e Gama, compostas pelo Governador e nobres, os militares e os civis, respectivamente. Assim, conseguem se organizar e vivem muito bem desta forma. Porém, Matusalém sofre um forte ataque cometido pelos humanos juntamente com seu temido líder: John Smith, que deseja dizimar a população metuciana para colonizar o planeta e receber a população terráquea, que destruiu a Terra.</w:t>
-      </w:r>
-    </w:p>
-    <w:p>
-      <w:pPr>
-        <w:pStyle w:val="Normal"/>
-        <w:spacing w:lineRule="exact" w:line="240"/>
-        <w:jc w:val="left"/>
-        <w:rPr>
-          <w:rFonts w:ascii="Calibri" w:hAnsi="Calibri" w:eastAsia="Calibri" w:cs="Calibri"/>
-          <w:b w:val="false"/>
-          <w:b w:val="false"/>
-          <w:bCs w:val="false"/>
-          <w:i w:val="false"/>
-          <w:i w:val="false"/>
-          <w:iCs w:val="false"/>
-          <w:caps w:val="false"/>
-          <w:smallCaps w:val="false"/>
-          <w:color w:val="auto"/>
-          <w:sz w:val="24"/>
-          <w:szCs w:val="24"/>
-          <w:lang w:val="en-US"/>
-        </w:rPr>
-      </w:pPr>
+        <w:t>A população metuciana vive sob domínio de Merlhem, governador m</w:t>
+      </w:r>
       <w:r>
         <w:rPr>
           <w:rFonts w:eastAsia="Calibri" w:cs="Calibri"/>
@@ -168,35 +146,14 @@
           <w:strike w:val="false"/>
           <w:dstrike w:val="false"/>
           <w:color w:val="auto"/>
+          <w:kern w:val="0"/>
           <w:sz w:val="24"/>
           <w:szCs w:val="24"/>
           <w:u w:val="none"/>
-          <w:lang w:val="pt-BR"/>
-        </w:rPr>
-        <w:t>Marjon é o único metuciano com a coragem e experiência suficiente para combater as ações de John Smith e proteger sua família e a espécie metuciana. Toda a população depende dele para continuar vivendo. Merlhem depositou toda a sua confiança em Marjon e lhe deu total liberdade para fazer o que for preciso e não permitir que nada de mau aconteça aos habitantes de Matusalém.</w:t>
-      </w:r>
-    </w:p>
-    <w:p>
-      <w:pPr>
-        <w:pStyle w:val="Normal"/>
-        <w:spacing w:lineRule="exact" w:line="240"/>
-        <w:jc w:val="left"/>
-        <w:rPr>
-          <w:rFonts w:ascii="Calibri" w:hAnsi="Calibri" w:eastAsia="Calibri" w:cs="Calibri"/>
-          <w:b w:val="false"/>
-          <w:b w:val="false"/>
-          <w:bCs w:val="false"/>
-          <w:i w:val="false"/>
-          <w:i w:val="false"/>
-          <w:iCs w:val="false"/>
-          <w:caps w:val="false"/>
-          <w:smallCaps w:val="false"/>
-          <w:color w:val="auto"/>
-          <w:sz w:val="24"/>
-          <w:szCs w:val="24"/>
-          <w:lang w:val="en-US"/>
-        </w:rPr>
-      </w:pPr>
+          <w:lang w:val="pt-BR" w:eastAsia="en-US" w:bidi="ar-SA"/>
+        </w:rPr>
+        <w:t>etuciano</w:t>
+      </w:r>
       <w:r>
         <w:rPr>
           <w:rFonts w:eastAsia="Calibri" w:cs="Calibri"/>
@@ -214,7 +171,7 @@
           <w:u w:val="none"/>
           <w:lang w:val="pt-BR"/>
         </w:rPr>
-        <w:t>John Smith é o grande pesadelo dos habitantes do planeta azul. Cruel e egoísta, pensa apenas em acabar com toda a raça metuciana e não medirá esforços para que este novo território se torne habitável para os humanos. No entanto, seu grande obstáculo está sendo Marjon que frustra todas as tentativas dos terráqueos de começar a colonizar Matusalém.</w:t>
+        <w:t>, em um eficiente sistema de castas no planeta Metusalém: Alfa, Beta e Gama, compostas pelo Governador e nobres, os militares e os civis, respectivamente. Assim, conseguem se organizar e vivem muito bem desta forma. Porém, Matusalém sofre um forte ataque cometido pelos humanos juntamente com seu temido líder: John Smith, que deseja dizimar a população metuciana para colonizar o planeta e receber a população terráquea, que destruiu a Terra.</w:t>
       </w:r>
     </w:p>
     <w:p>
@@ -255,6 +212,88 @@
           <w:u w:val="none"/>
           <w:lang w:val="pt-BR"/>
         </w:rPr>
+        <w:t>Marjon é o único metuciano com a coragem e experiência suficiente para combater as ações de John Smith e proteger sua família e a espécie metuciana. Toda a população depende dele para continuar vivendo. Merlhem depositou toda a sua confiança em Marjon e lhe deu total liberdade para fazer o que for preciso e não permitir que nada de mau aconteça aos habitantes de Matusalém.</w:t>
+      </w:r>
+    </w:p>
+    <w:p>
+      <w:pPr>
+        <w:pStyle w:val="Normal"/>
+        <w:spacing w:lineRule="exact" w:line="240"/>
+        <w:jc w:val="left"/>
+        <w:rPr>
+          <w:rFonts w:ascii="Calibri" w:hAnsi="Calibri" w:eastAsia="Calibri" w:cs="Calibri"/>
+          <w:b w:val="false"/>
+          <w:b w:val="false"/>
+          <w:bCs w:val="false"/>
+          <w:i w:val="false"/>
+          <w:i w:val="false"/>
+          <w:iCs w:val="false"/>
+          <w:caps w:val="false"/>
+          <w:smallCaps w:val="false"/>
+          <w:color w:val="auto"/>
+          <w:sz w:val="24"/>
+          <w:szCs w:val="24"/>
+          <w:lang w:val="en-US"/>
+        </w:rPr>
+      </w:pPr>
+      <w:r>
+        <w:rPr>
+          <w:rFonts w:eastAsia="Calibri" w:cs="Calibri"/>
+          <w:b w:val="false"/>
+          <w:bCs w:val="false"/>
+          <w:i w:val="false"/>
+          <w:iCs w:val="false"/>
+          <w:caps w:val="false"/>
+          <w:smallCaps w:val="false"/>
+          <w:strike w:val="false"/>
+          <w:dstrike w:val="false"/>
+          <w:color w:val="auto"/>
+          <w:sz w:val="24"/>
+          <w:szCs w:val="24"/>
+          <w:u w:val="none"/>
+          <w:lang w:val="pt-BR"/>
+        </w:rPr>
+        <w:t>John Smith é o grande pesadelo dos habitantes do planeta azul. Cruel e egoísta, pensa apenas em acabar com toda a raça metuciana e não medirá esforços para que este novo território se torne habitável para os humanos. No entanto, seu grande obstáculo está sendo Marjon que frustra todas as tentativas dos terráqueos de começar a colonizar Matusalém.</w:t>
+      </w:r>
+    </w:p>
+    <w:p>
+      <w:pPr>
+        <w:pStyle w:val="Normal"/>
+        <w:spacing w:lineRule="exact" w:line="240"/>
+        <w:jc w:val="left"/>
+        <w:rPr>
+          <w:rFonts w:ascii="Calibri" w:hAnsi="Calibri" w:eastAsia="Calibri" w:cs="Calibri"/>
+          <w:b w:val="false"/>
+          <w:b w:val="false"/>
+          <w:bCs w:val="false"/>
+          <w:i w:val="false"/>
+          <w:i w:val="false"/>
+          <w:iCs w:val="false"/>
+          <w:caps w:val="false"/>
+          <w:smallCaps w:val="false"/>
+          <w:color w:val="auto"/>
+          <w:sz w:val="24"/>
+          <w:szCs w:val="24"/>
+          <w:lang w:val="en-US"/>
+        </w:rPr>
+      </w:pPr>
+      <w:r>
+        <w:rPr>
+          <w:rFonts w:eastAsia="Calibri" w:cs="Calibri"/>
+          <w:b w:val="false"/>
+          <w:bCs w:val="false"/>
+          <w:i w:val="false"/>
+          <w:iCs w:val="false"/>
+          <w:caps w:val="false"/>
+          <w:smallCaps w:val="false"/>
+          <w:strike w:val="false"/>
+          <w:dstrike w:val="false"/>
+          <w:color w:val="auto"/>
+          <w:sz w:val="24"/>
+          <w:szCs w:val="24"/>
+          <w:u w:val="none"/>
+          <w:lang w:val="pt-BR"/>
+        </w:rPr>
         <w:t>Assim, Marjon fará de tudo para proteger seu lar, o planeta mais antigo de todos, e Smith fará de tudo para tomá-lo para ele.</w:t>
       </w:r>
     </w:p>
@@ -502,7 +541,46 @@
           <w:u w:val="none"/>
           <w:lang w:val="pt-BR"/>
         </w:rPr>
-        <w:t>Marjon: Faz parte da casta “Beta” do planeta Matusalém. Desde criança, sempre admirou seu pai, Marijin, por ser um homem corajoso e valente ao proteger a sede e a família do governador. Agora com 27 anos (327 anos na idade dos metucianos),  seguiu a carreira do pai e tornou-se o braço direito de Merlhem, conquistando a patente mais alta da Companhia de Militares de Matusalém.  Hoje, Marjon combate as tentativas de John Smith e dos humanos de colonizar Matusalém e dizimar a população metuciana, mas ele fará de tudo para proteger quem ama e, acima de tudo, sua espécie.</w:t>
+        <w:t xml:space="preserve">Marjon: Faz parte da casta “Beta” do planeta Matusalém. Desde criança, sempre admirou seu pai, Marijin, por ser um </w:t>
+      </w:r>
+      <w:r>
+        <w:rPr>
+          <w:rFonts w:eastAsia="Calibri" w:cs="Calibri"/>
+          <w:b w:val="false"/>
+          <w:bCs w:val="false"/>
+          <w:i w:val="false"/>
+          <w:iCs w:val="false"/>
+          <w:caps w:val="false"/>
+          <w:smallCaps w:val="false"/>
+          <w:strike w:val="false"/>
+          <w:dstrike w:val="false"/>
+          <w:color w:val="000000" w:themeColor="text1" w:themeShade="ff" w:themeTint="ff"/>
+          <w:kern w:val="0"/>
+          <w:sz w:val="24"/>
+          <w:szCs w:val="24"/>
+          <w:u w:val="none"/>
+          <w:lang w:val="pt-BR" w:eastAsia="en-US" w:bidi="ar-SA"/>
+        </w:rPr>
+        <w:t>alien</w:t>
+      </w:r>
+      <w:r>
+        <w:rPr>
+          <w:rFonts w:eastAsia="Calibri" w:cs="Calibri"/>
+          <w:b w:val="false"/>
+          <w:bCs w:val="false"/>
+          <w:i w:val="false"/>
+          <w:iCs w:val="false"/>
+          <w:caps w:val="false"/>
+          <w:smallCaps w:val="false"/>
+          <w:strike w:val="false"/>
+          <w:dstrike w:val="false"/>
+          <w:color w:val="000000" w:themeColor="text1" w:themeShade="ff" w:themeTint="ff"/>
+          <w:sz w:val="24"/>
+          <w:szCs w:val="24"/>
+          <w:u w:val="none"/>
+          <w:lang w:val="pt-BR"/>
+        </w:rPr>
+        <w:t xml:space="preserve"> corajoso e valente ao proteger a sede e a família do governador. Agora com 27 anos (327 anos na idade dos metucianos),  seguiu a carreira do pai e tornou-se o braço direito de Merlhem, conquistando a patente mais alta da Companhia de Militares de Matusalém.  Hoje, Marjon combate as tentativas de John Smith e dos humanos de colonizar Matusalém e dizimar a população metuciana, mas ele fará de tudo para proteger quem ama e, acima de tudo, sua espécie.</w:t>
       </w:r>
     </w:p>
     <w:p>
@@ -2118,11 +2196,7 @@
       </w:r>
       <w:r>
         <w:rPr/>
-        <w:t>J</w:t>
-      </w:r>
-      <w:r>
-        <w:rPr/>
-        <w:t xml:space="preserve">oia do Teletransporte </w:t>
+        <w:t xml:space="preserve">Joia do Teletransporte </w:t>
       </w:r>
     </w:p>
     <w:p>
@@ -2350,7 +2424,19 @@
         </w:rPr>
       </w:pPr>
       <w:r>
-        <w:rPr/>
+        <w:rPr>
+          <w:rFonts w:eastAsia="Calibri" w:cs="Calibri"/>
+          <w:b w:val="false"/>
+          <w:bCs w:val="false"/>
+          <w:i w:val="false"/>
+          <w:iCs w:val="false"/>
+          <w:caps w:val="false"/>
+          <w:smallCaps w:val="false"/>
+          <w:color w:val="000000" w:themeColor="text1" w:themeShade="ff" w:themeTint="ff"/>
+          <w:sz w:val="24"/>
+          <w:szCs w:val="24"/>
+          <w:lang w:val="pt-BR"/>
+        </w:rPr>
       </w:r>
     </w:p>
     <w:p>
@@ -2377,7 +2463,19 @@
         </w:rPr>
       </w:pPr>
       <w:r>
-        <w:rPr/>
+        <w:rPr>
+          <w:rFonts w:eastAsia="Calibri" w:cs="Calibri"/>
+          <w:b w:val="false"/>
+          <w:bCs w:val="false"/>
+          <w:i w:val="false"/>
+          <w:iCs w:val="false"/>
+          <w:caps w:val="false"/>
+          <w:smallCaps w:val="false"/>
+          <w:color w:val="000000" w:themeColor="text1" w:themeShade="ff" w:themeTint="ff"/>
+          <w:sz w:val="24"/>
+          <w:szCs w:val="24"/>
+          <w:lang w:val="pt-BR"/>
+        </w:rPr>
       </w:r>
     </w:p>
     <w:p>
@@ -2404,7 +2502,19 @@
         </w:rPr>
       </w:pPr>
       <w:r>
-        <w:rPr/>
+        <w:rPr>
+          <w:rFonts w:eastAsia="Calibri" w:cs="Calibri"/>
+          <w:b w:val="false"/>
+          <w:bCs w:val="false"/>
+          <w:i w:val="false"/>
+          <w:iCs w:val="false"/>
+          <w:caps w:val="false"/>
+          <w:smallCaps w:val="false"/>
+          <w:color w:val="000000" w:themeColor="text1" w:themeShade="ff" w:themeTint="ff"/>
+          <w:sz w:val="24"/>
+          <w:szCs w:val="24"/>
+          <w:lang w:val="pt-BR"/>
+        </w:rPr>
         <w:drawing>
           <wp:anchor behindDoc="0" distT="0" distB="0" distL="0" distR="0" simplePos="0" locked="0" layoutInCell="0" allowOverlap="1" relativeHeight="4">
             <wp:simplePos x="0" y="0"/>
@@ -2956,6 +3066,7 @@
     <w:qFormat/>
     <w:pPr>
       <w:widowControl/>
+      <w:suppressAutoHyphens w:val="true"/>
       <w:bidi w:val="0"/>
       <w:spacing w:lineRule="auto" w:line="259" w:before="0" w:after="160"/>
       <w:jc w:val="left"/>

</xml_diff>

<commit_message>
Atualizamos os cenários e os objetos no documento da ApresentaçãoResumo do Gatti
</commit_message>
<xml_diff>
--- a/Documentacao/Entregas/Computacao_Grafica/Apresentacao Resumo.docx
+++ b/Documentacao/Entregas/Computacao_Grafica/Apresentacao Resumo.docx
@@ -1322,6 +1322,329 @@
       </w:pPr>
       <w:r>
         <w:rPr/>
+      </w:r>
+    </w:p>
+    <w:p>
+      <w:pPr>
+        <w:pStyle w:val="Normal"/>
+        <w:spacing w:lineRule="exact" w:line="240"/>
+        <w:jc w:val="left"/>
+        <w:rPr>
+          <w:rFonts w:ascii="Times New Roman" w:hAnsi="Times New Roman" w:eastAsia="Times New Roman" w:cs="Times New Roman"/>
+          <w:b w:val="false"/>
+          <w:b w:val="false"/>
+          <w:bCs w:val="false"/>
+          <w:i w:val="false"/>
+          <w:i w:val="false"/>
+          <w:iCs w:val="false"/>
+          <w:caps w:val="false"/>
+          <w:smallCaps w:val="false"/>
+          <w:color w:val="000000" w:themeColor="text1" w:themeShade="ff" w:themeTint="ff"/>
+          <w:sz w:val="24"/>
+          <w:szCs w:val="24"/>
+          <w:lang w:val="pt-BR"/>
+        </w:rPr>
+      </w:pPr>
+      <w:r>
+        <w:rPr>
+          <w:rFonts w:eastAsia="Times New Roman" w:cs="Times New Roman" w:ascii="Times New Roman" w:hAnsi="Times New Roman"/>
+          <w:b w:val="false"/>
+          <w:bCs w:val="false"/>
+          <w:i w:val="false"/>
+          <w:iCs w:val="false"/>
+          <w:caps w:val="false"/>
+          <w:smallCaps w:val="false"/>
+          <w:color w:val="000000" w:themeColor="text1" w:themeShade="ff" w:themeTint="ff"/>
+          <w:sz w:val="24"/>
+          <w:szCs w:val="24"/>
+          <w:lang w:val="pt-BR"/>
+        </w:rPr>
+      </w:r>
+    </w:p>
+    <w:p>
+      <w:pPr>
+        <w:pStyle w:val="Normal"/>
+        <w:spacing w:lineRule="exact" w:line="240"/>
+        <w:jc w:val="left"/>
+        <w:rPr/>
+      </w:pPr>
+      <w:r>
+        <w:rPr/>
+      </w:r>
+    </w:p>
+    <w:p>
+      <w:pPr>
+        <w:pStyle w:val="Normal"/>
+        <w:spacing w:lineRule="exact" w:line="240"/>
+        <w:jc w:val="left"/>
+        <w:rPr>
+          <w:rFonts w:ascii="Times New Roman" w:hAnsi="Times New Roman" w:eastAsia="Times New Roman" w:cs="Times New Roman"/>
+          <w:b w:val="false"/>
+          <w:b w:val="false"/>
+          <w:bCs w:val="false"/>
+          <w:i w:val="false"/>
+          <w:i w:val="false"/>
+          <w:iCs w:val="false"/>
+          <w:caps w:val="false"/>
+          <w:smallCaps w:val="false"/>
+          <w:color w:val="000000" w:themeColor="text1" w:themeShade="ff" w:themeTint="ff"/>
+          <w:sz w:val="24"/>
+          <w:szCs w:val="24"/>
+          <w:lang w:val="pt-BR"/>
+        </w:rPr>
+      </w:pPr>
+      <w:r>
+        <w:rPr>
+          <w:rFonts w:eastAsia="Times New Roman" w:cs="Times New Roman" w:ascii="Times New Roman" w:hAnsi="Times New Roman"/>
+          <w:b w:val="false"/>
+          <w:bCs w:val="false"/>
+          <w:i w:val="false"/>
+          <w:iCs w:val="false"/>
+          <w:caps w:val="false"/>
+          <w:smallCaps w:val="false"/>
+          <w:color w:val="000000" w:themeColor="text1" w:themeShade="ff" w:themeTint="ff"/>
+          <w:sz w:val="24"/>
+          <w:szCs w:val="24"/>
+          <w:lang w:val="pt-BR"/>
+        </w:rPr>
+        <w:drawing>
+          <wp:anchor behindDoc="0" distT="0" distB="0" distL="0" distR="0" simplePos="0" locked="0" layoutInCell="0" allowOverlap="1" relativeHeight="9">
+            <wp:simplePos x="0" y="0"/>
+            <wp:positionH relativeFrom="column">
+              <wp:align>center</wp:align>
+            </wp:positionH>
+            <wp:positionV relativeFrom="paragraph">
+              <wp:posOffset>635</wp:posOffset>
+            </wp:positionV>
+            <wp:extent cx="5731510" cy="2292350"/>
+            <wp:effectExtent l="0" t="0" r="0" b="0"/>
+            <wp:wrapSquare wrapText="largest"/>
+            <wp:docPr id="2" name="Figura7" descr=""/>
+            <wp:cNvGraphicFramePr>
+              <a:graphicFrameLocks xmlns:a="http://schemas.openxmlformats.org/drawingml/2006/main" noChangeAspect="1"/>
+            </wp:cNvGraphicFramePr>
+            <a:graphic xmlns:a="http://schemas.openxmlformats.org/drawingml/2006/main">
+              <a:graphicData uri="http://schemas.openxmlformats.org/drawingml/2006/picture">
+                <pic:pic xmlns:pic="http://schemas.openxmlformats.org/drawingml/2006/picture">
+                  <pic:nvPicPr>
+                    <pic:cNvPr id="2" name="Figura7" descr=""/>
+                    <pic:cNvPicPr>
+                      <a:picLocks noChangeAspect="1" noChangeArrowheads="1"/>
+                    </pic:cNvPicPr>
+                  </pic:nvPicPr>
+                  <pic:blipFill>
+                    <a:blip r:embed="rId3"/>
+                    <a:stretch>
+                      <a:fillRect/>
+                    </a:stretch>
+                  </pic:blipFill>
+                  <pic:spPr bwMode="auto">
+                    <a:xfrm>
+                      <a:off x="0" y="0"/>
+                      <a:ext cx="5731510" cy="2292350"/>
+                    </a:xfrm>
+                    <a:prstGeom prst="rect">
+                      <a:avLst/>
+                    </a:prstGeom>
+                  </pic:spPr>
+                </pic:pic>
+              </a:graphicData>
+            </a:graphic>
+          </wp:anchor>
+        </w:drawing>
+      </w:r>
+    </w:p>
+    <w:p>
+      <w:pPr>
+        <w:pStyle w:val="Normal"/>
+        <w:spacing w:lineRule="exact" w:line="240"/>
+        <w:jc w:val="left"/>
+        <w:rPr>
+          <w:rFonts w:ascii="Times New Roman" w:hAnsi="Times New Roman" w:eastAsia="Times New Roman" w:cs="Times New Roman"/>
+          <w:b w:val="false"/>
+          <w:b w:val="false"/>
+          <w:bCs w:val="false"/>
+          <w:i w:val="false"/>
+          <w:i w:val="false"/>
+          <w:iCs w:val="false"/>
+          <w:caps w:val="false"/>
+          <w:smallCaps w:val="false"/>
+          <w:color w:val="000000" w:themeColor="text1" w:themeShade="ff" w:themeTint="ff"/>
+          <w:sz w:val="24"/>
+          <w:szCs w:val="24"/>
+          <w:lang w:val="pt-BR"/>
+        </w:rPr>
+      </w:pPr>
+      <w:r>
+        <w:rPr>
+          <w:rFonts w:eastAsia="Times New Roman" w:cs="Times New Roman" w:ascii="Times New Roman" w:hAnsi="Times New Roman"/>
+          <w:b w:val="false"/>
+          <w:bCs w:val="false"/>
+          <w:i w:val="false"/>
+          <w:iCs w:val="false"/>
+          <w:caps w:val="false"/>
+          <w:smallCaps w:val="false"/>
+          <w:color w:val="000000" w:themeColor="text1" w:themeShade="ff" w:themeTint="ff"/>
+          <w:sz w:val="24"/>
+          <w:szCs w:val="24"/>
+          <w:lang w:val="pt-BR"/>
+        </w:rPr>
+        <w:drawing>
+          <wp:anchor behindDoc="0" distT="0" distB="0" distL="0" distR="0" simplePos="0" locked="0" layoutInCell="0" allowOverlap="1" relativeHeight="10">
+            <wp:simplePos x="0" y="0"/>
+            <wp:positionH relativeFrom="column">
+              <wp:align>center</wp:align>
+            </wp:positionH>
+            <wp:positionV relativeFrom="paragraph">
+              <wp:posOffset>635</wp:posOffset>
+            </wp:positionV>
+            <wp:extent cx="5715000" cy="3419475"/>
+            <wp:effectExtent l="0" t="0" r="0" b="0"/>
+            <wp:wrapSquare wrapText="largest"/>
+            <wp:docPr id="3" name="Figura8" descr=""/>
+            <wp:cNvGraphicFramePr>
+              <a:graphicFrameLocks xmlns:a="http://schemas.openxmlformats.org/drawingml/2006/main" noChangeAspect="1"/>
+            </wp:cNvGraphicFramePr>
+            <a:graphic xmlns:a="http://schemas.openxmlformats.org/drawingml/2006/main">
+              <a:graphicData uri="http://schemas.openxmlformats.org/drawingml/2006/picture">
+                <pic:pic xmlns:pic="http://schemas.openxmlformats.org/drawingml/2006/picture">
+                  <pic:nvPicPr>
+                    <pic:cNvPr id="3" name="Figura8" descr=""/>
+                    <pic:cNvPicPr>
+                      <a:picLocks noChangeAspect="1" noChangeArrowheads="1"/>
+                    </pic:cNvPicPr>
+                  </pic:nvPicPr>
+                  <pic:blipFill>
+                    <a:blip r:embed="rId4"/>
+                    <a:stretch>
+                      <a:fillRect/>
+                    </a:stretch>
+                  </pic:blipFill>
+                  <pic:spPr bwMode="auto">
+                    <a:xfrm>
+                      <a:off x="0" y="0"/>
+                      <a:ext cx="5715000" cy="3419475"/>
+                    </a:xfrm>
+                    <a:prstGeom prst="rect">
+                      <a:avLst/>
+                    </a:prstGeom>
+                  </pic:spPr>
+                </pic:pic>
+              </a:graphicData>
+            </a:graphic>
+          </wp:anchor>
+        </w:drawing>
+      </w:r>
+    </w:p>
+    <w:p>
+      <w:pPr>
+        <w:pStyle w:val="Normal"/>
+        <w:spacing w:lineRule="exact" w:line="240"/>
+        <w:jc w:val="left"/>
+        <w:rPr>
+          <w:rFonts w:ascii="Times New Roman" w:hAnsi="Times New Roman" w:eastAsia="Times New Roman" w:cs="Times New Roman"/>
+          <w:b w:val="false"/>
+          <w:b w:val="false"/>
+          <w:bCs w:val="false"/>
+          <w:i w:val="false"/>
+          <w:i w:val="false"/>
+          <w:iCs w:val="false"/>
+          <w:caps w:val="false"/>
+          <w:smallCaps w:val="false"/>
+          <w:color w:val="000000" w:themeColor="text1" w:themeShade="ff" w:themeTint="ff"/>
+          <w:sz w:val="24"/>
+          <w:szCs w:val="24"/>
+          <w:lang w:val="pt-BR"/>
+        </w:rPr>
+      </w:pPr>
+      <w:r>
+        <w:rPr>
+          <w:rFonts w:eastAsia="Times New Roman" w:cs="Times New Roman" w:ascii="Times New Roman" w:hAnsi="Times New Roman"/>
+          <w:b w:val="false"/>
+          <w:bCs w:val="false"/>
+          <w:i w:val="false"/>
+          <w:iCs w:val="false"/>
+          <w:caps w:val="false"/>
+          <w:smallCaps w:val="false"/>
+          <w:color w:val="000000" w:themeColor="text1" w:themeShade="ff" w:themeTint="ff"/>
+          <w:sz w:val="24"/>
+          <w:szCs w:val="24"/>
+          <w:lang w:val="pt-BR"/>
+        </w:rPr>
+      </w:r>
+    </w:p>
+    <w:p>
+      <w:pPr>
+        <w:pStyle w:val="Normal"/>
+        <w:spacing w:lineRule="exact" w:line="240"/>
+        <w:jc w:val="left"/>
+        <w:rPr>
+          <w:rFonts w:ascii="Times New Roman" w:hAnsi="Times New Roman" w:eastAsia="Times New Roman" w:cs="Times New Roman"/>
+          <w:b w:val="false"/>
+          <w:b w:val="false"/>
+          <w:bCs w:val="false"/>
+          <w:i w:val="false"/>
+          <w:i w:val="false"/>
+          <w:iCs w:val="false"/>
+          <w:caps w:val="false"/>
+          <w:smallCaps w:val="false"/>
+          <w:color w:val="000000" w:themeColor="text1" w:themeShade="ff" w:themeTint="ff"/>
+          <w:sz w:val="24"/>
+          <w:szCs w:val="24"/>
+          <w:lang w:val="pt-BR"/>
+        </w:rPr>
+      </w:pPr>
+      <w:r>
+        <w:rPr>
+          <w:rFonts w:eastAsia="Times New Roman" w:cs="Times New Roman" w:ascii="Times New Roman" w:hAnsi="Times New Roman"/>
+          <w:b w:val="false"/>
+          <w:bCs w:val="false"/>
+          <w:i w:val="false"/>
+          <w:iCs w:val="false"/>
+          <w:caps w:val="false"/>
+          <w:smallCaps w:val="false"/>
+          <w:color w:val="000000" w:themeColor="text1" w:themeShade="ff" w:themeTint="ff"/>
+          <w:sz w:val="24"/>
+          <w:szCs w:val="24"/>
+          <w:lang w:val="pt-BR"/>
+        </w:rPr>
+      </w:r>
+    </w:p>
+    <w:p>
+      <w:pPr>
+        <w:pStyle w:val="Normal"/>
+        <w:spacing w:lineRule="exact" w:line="240"/>
+        <w:jc w:val="left"/>
+        <w:rPr>
+          <w:rFonts w:ascii="Times New Roman" w:hAnsi="Times New Roman" w:eastAsia="Times New Roman" w:cs="Times New Roman"/>
+          <w:b w:val="false"/>
+          <w:b w:val="false"/>
+          <w:bCs w:val="false"/>
+          <w:i w:val="false"/>
+          <w:i w:val="false"/>
+          <w:iCs w:val="false"/>
+          <w:caps w:val="false"/>
+          <w:smallCaps w:val="false"/>
+          <w:color w:val="000000" w:themeColor="text1" w:themeShade="ff" w:themeTint="ff"/>
+          <w:sz w:val="24"/>
+          <w:szCs w:val="24"/>
+          <w:lang w:val="pt-BR"/>
+        </w:rPr>
+      </w:pPr>
+      <w:r>
+        <w:rPr>
+          <w:rFonts w:eastAsia="Times New Roman" w:cs="Times New Roman" w:ascii="Times New Roman" w:hAnsi="Times New Roman"/>
+          <w:b w:val="false"/>
+          <w:bCs w:val="false"/>
+          <w:i w:val="false"/>
+          <w:iCs w:val="false"/>
+          <w:caps w:val="false"/>
+          <w:smallCaps w:val="false"/>
+          <w:color w:val="000000" w:themeColor="text1" w:themeShade="ff" w:themeTint="ff"/>
+          <w:sz w:val="24"/>
+          <w:szCs w:val="24"/>
+          <w:lang w:val="pt-BR"/>
+        </w:rPr>
         <w:drawing>
           <wp:anchor behindDoc="0" distT="0" distB="0" distL="0" distR="0" simplePos="0" locked="0" layoutInCell="0" allowOverlap="1" relativeHeight="7">
             <wp:simplePos x="0" y="0"/>
@@ -1334,7 +1657,7 @@
             <wp:extent cx="5731510" cy="2545080"/>
             <wp:effectExtent l="0" t="0" r="0" b="0"/>
             <wp:wrapSquare wrapText="largest"/>
-            <wp:docPr id="2" name="Figura6" descr=""/>
+            <wp:docPr id="4" name="Figura10" descr=""/>
             <wp:cNvGraphicFramePr>
               <a:graphicFrameLocks xmlns:a="http://schemas.openxmlformats.org/drawingml/2006/main" noChangeAspect="1"/>
             </wp:cNvGraphicFramePr>
@@ -1342,13 +1665,13 @@
               <a:graphicData uri="http://schemas.openxmlformats.org/drawingml/2006/picture">
                 <pic:pic xmlns:pic="http://schemas.openxmlformats.org/drawingml/2006/picture">
                   <pic:nvPicPr>
-                    <pic:cNvPr id="2" name="Figura6" descr=""/>
+                    <pic:cNvPr id="4" name="Figura10" descr=""/>
                     <pic:cNvPicPr>
                       <a:picLocks noChangeAspect="1" noChangeArrowheads="1"/>
                     </pic:cNvPicPr>
                   </pic:nvPicPr>
                   <pic:blipFill>
-                    <a:blip r:embed="rId3"/>
+                    <a:blip r:embed="rId5"/>
                     <a:stretch>
                       <a:fillRect/>
                     </a:stretch>
@@ -1411,17 +1734,6 @@
         <w:pStyle w:val="Normal"/>
         <w:spacing w:lineRule="exact" w:line="240"/>
         <w:jc w:val="left"/>
-        <w:rPr/>
-      </w:pPr>
-      <w:r>
-        <w:rPr/>
-      </w:r>
-    </w:p>
-    <w:p>
-      <w:pPr>
-        <w:pStyle w:val="Normal"/>
-        <w:spacing w:lineRule="exact" w:line="240"/>
-        <w:jc w:val="left"/>
         <w:rPr>
           <w:rFonts w:ascii="Times New Roman" w:hAnsi="Times New Roman" w:eastAsia="Times New Roman" w:cs="Times New Roman"/>
           <w:b w:val="false"/>
@@ -1452,19 +1764,30 @@
           <w:szCs w:val="24"/>
           <w:lang w:val="pt-BR"/>
         </w:rPr>
+      </w:r>
+    </w:p>
+    <w:p>
+      <w:pPr>
+        <w:pStyle w:val="Normal"/>
+        <w:spacing w:lineRule="exact" w:line="240"/>
+        <w:jc w:val="left"/>
+        <w:rPr/>
+      </w:pPr>
+      <w:r>
+        <w:rPr/>
         <w:drawing>
-          <wp:anchor behindDoc="0" distT="0" distB="0" distL="0" distR="0" simplePos="0" locked="0" layoutInCell="0" allowOverlap="1" relativeHeight="8">
+          <wp:anchor behindDoc="0" distT="0" distB="0" distL="0" distR="0" simplePos="0" locked="0" layoutInCell="0" allowOverlap="1" relativeHeight="6">
             <wp:simplePos x="0" y="0"/>
             <wp:positionH relativeFrom="column">
-              <wp:align>center</wp:align>
+              <wp:posOffset>-9525</wp:posOffset>
             </wp:positionH>
             <wp:positionV relativeFrom="paragraph">
-              <wp:posOffset>635</wp:posOffset>
+              <wp:posOffset>-43180</wp:posOffset>
             </wp:positionV>
             <wp:extent cx="5731510" cy="2545080"/>
             <wp:effectExtent l="0" t="0" r="0" b="0"/>
             <wp:wrapSquare wrapText="largest"/>
-            <wp:docPr id="3" name="Figura7" descr=""/>
+            <wp:docPr id="5" name="Figura6" descr=""/>
             <wp:cNvGraphicFramePr>
               <a:graphicFrameLocks xmlns:a="http://schemas.openxmlformats.org/drawingml/2006/main" noChangeAspect="1"/>
             </wp:cNvGraphicFramePr>
@@ -1472,13 +1795,13 @@
               <a:graphicData uri="http://schemas.openxmlformats.org/drawingml/2006/picture">
                 <pic:pic xmlns:pic="http://schemas.openxmlformats.org/drawingml/2006/picture">
                   <pic:nvPicPr>
-                    <pic:cNvPr id="3" name="Figura7" descr=""/>
+                    <pic:cNvPr id="5" name="Figura6" descr=""/>
                     <pic:cNvPicPr>
                       <a:picLocks noChangeAspect="1" noChangeArrowheads="1"/>
                     </pic:cNvPicPr>
                   </pic:nvPicPr>
                   <pic:blipFill>
-                    <a:blip r:embed="rId4"/>
+                    <a:blip r:embed="rId6"/>
                     <a:stretch>
                       <a:fillRect/>
                     </a:stretch>
@@ -1497,51 +1820,50 @@
             </a:graphic>
           </wp:anchor>
         </w:drawing>
-        <w:drawing>
-          <wp:anchor behindDoc="0" distT="0" distB="0" distL="0" distR="0" simplePos="0" locked="0" layoutInCell="0" allowOverlap="1" relativeHeight="10">
-            <wp:simplePos x="0" y="0"/>
-            <wp:positionH relativeFrom="column">
-              <wp:align>center</wp:align>
-            </wp:positionH>
-            <wp:positionV relativeFrom="paragraph">
-              <wp:posOffset>635</wp:posOffset>
-            </wp:positionV>
-            <wp:extent cx="5731510" cy="2292350"/>
-            <wp:effectExtent l="0" t="0" r="0" b="0"/>
-            <wp:wrapSquare wrapText="largest"/>
-            <wp:docPr id="4" name="Figura9" descr=""/>
-            <wp:cNvGraphicFramePr>
-              <a:graphicFrameLocks xmlns:a="http://schemas.openxmlformats.org/drawingml/2006/main" noChangeAspect="1"/>
-            </wp:cNvGraphicFramePr>
-            <a:graphic xmlns:a="http://schemas.openxmlformats.org/drawingml/2006/main">
-              <a:graphicData uri="http://schemas.openxmlformats.org/drawingml/2006/picture">
-                <pic:pic xmlns:pic="http://schemas.openxmlformats.org/drawingml/2006/picture">
-                  <pic:nvPicPr>
-                    <pic:cNvPr id="4" name="Figura9" descr=""/>
-                    <pic:cNvPicPr>
-                      <a:picLocks noChangeAspect="1" noChangeArrowheads="1"/>
-                    </pic:cNvPicPr>
-                  </pic:nvPicPr>
-                  <pic:blipFill>
-                    <a:blip r:embed="rId5"/>
-                    <a:stretch>
-                      <a:fillRect/>
-                    </a:stretch>
-                  </pic:blipFill>
-                  <pic:spPr bwMode="auto">
-                    <a:xfrm>
-                      <a:off x="0" y="0"/>
-                      <a:ext cx="5731510" cy="2292350"/>
-                    </a:xfrm>
-                    <a:prstGeom prst="rect">
-                      <a:avLst/>
-                    </a:prstGeom>
-                  </pic:spPr>
-                </pic:pic>
-              </a:graphicData>
-            </a:graphic>
-          </wp:anchor>
-        </w:drawing>
+      </w:r>
+    </w:p>
+    <w:p>
+      <w:pPr>
+        <w:pStyle w:val="Normal"/>
+        <w:spacing w:lineRule="exact" w:line="240"/>
+        <w:jc w:val="left"/>
+        <w:rPr/>
+      </w:pPr>
+      <w:r>
+        <w:rPr/>
+      </w:r>
+    </w:p>
+    <w:p>
+      <w:pPr>
+        <w:pStyle w:val="Normal"/>
+        <w:spacing w:lineRule="exact" w:line="240"/>
+        <w:jc w:val="left"/>
+        <w:rPr/>
+      </w:pPr>
+      <w:r>
+        <w:rPr/>
+      </w:r>
+    </w:p>
+    <w:p>
+      <w:pPr>
+        <w:pStyle w:val="Normal"/>
+        <w:spacing w:lineRule="exact" w:line="240"/>
+        <w:jc w:val="left"/>
+        <w:rPr/>
+      </w:pPr>
+      <w:r>
+        <w:rPr/>
+      </w:r>
+    </w:p>
+    <w:p>
+      <w:pPr>
+        <w:pStyle w:val="Normal"/>
+        <w:spacing w:lineRule="exact" w:line="240"/>
+        <w:jc w:val="left"/>
+        <w:rPr/>
+      </w:pPr>
+      <w:r>
+        <w:rPr/>
       </w:r>
     </w:p>
     <w:p>
@@ -1579,373 +1901,6 @@
           <w:szCs w:val="24"/>
           <w:lang w:val="pt-BR"/>
         </w:rPr>
-        <w:drawing>
-          <wp:anchor behindDoc="0" distT="0" distB="0" distL="0" distR="0" simplePos="0" locked="0" layoutInCell="0" allowOverlap="1" relativeHeight="9">
-            <wp:simplePos x="0" y="0"/>
-            <wp:positionH relativeFrom="column">
-              <wp:align>center</wp:align>
-            </wp:positionH>
-            <wp:positionV relativeFrom="paragraph">
-              <wp:posOffset>635</wp:posOffset>
-            </wp:positionV>
-            <wp:extent cx="5731510" cy="2292350"/>
-            <wp:effectExtent l="0" t="0" r="0" b="0"/>
-            <wp:wrapSquare wrapText="largest"/>
-            <wp:docPr id="5" name="Figura8" descr=""/>
-            <wp:cNvGraphicFramePr>
-              <a:graphicFrameLocks xmlns:a="http://schemas.openxmlformats.org/drawingml/2006/main" noChangeAspect="1"/>
-            </wp:cNvGraphicFramePr>
-            <a:graphic xmlns:a="http://schemas.openxmlformats.org/drawingml/2006/main">
-              <a:graphicData uri="http://schemas.openxmlformats.org/drawingml/2006/picture">
-                <pic:pic xmlns:pic="http://schemas.openxmlformats.org/drawingml/2006/picture">
-                  <pic:nvPicPr>
-                    <pic:cNvPr id="5" name="Figura8" descr=""/>
-                    <pic:cNvPicPr>
-                      <a:picLocks noChangeAspect="1" noChangeArrowheads="1"/>
-                    </pic:cNvPicPr>
-                  </pic:nvPicPr>
-                  <pic:blipFill>
-                    <a:blip r:embed="rId6"/>
-                    <a:stretch>
-                      <a:fillRect/>
-                    </a:stretch>
-                  </pic:blipFill>
-                  <pic:spPr bwMode="auto">
-                    <a:xfrm>
-                      <a:off x="0" y="0"/>
-                      <a:ext cx="5731510" cy="2292350"/>
-                    </a:xfrm>
-                    <a:prstGeom prst="rect">
-                      <a:avLst/>
-                    </a:prstGeom>
-                  </pic:spPr>
-                </pic:pic>
-              </a:graphicData>
-            </a:graphic>
-          </wp:anchor>
-        </w:drawing>
-      </w:r>
-    </w:p>
-    <w:p>
-      <w:pPr>
-        <w:pStyle w:val="Normal"/>
-        <w:spacing w:lineRule="exact" w:line="240"/>
-        <w:jc w:val="left"/>
-        <w:rPr>
-          <w:rFonts w:ascii="Times New Roman" w:hAnsi="Times New Roman" w:eastAsia="Times New Roman" w:cs="Times New Roman"/>
-          <w:b w:val="false"/>
-          <w:b w:val="false"/>
-          <w:bCs w:val="false"/>
-          <w:i w:val="false"/>
-          <w:i w:val="false"/>
-          <w:iCs w:val="false"/>
-          <w:caps w:val="false"/>
-          <w:smallCaps w:val="false"/>
-          <w:color w:val="000000" w:themeColor="text1" w:themeShade="ff" w:themeTint="ff"/>
-          <w:sz w:val="24"/>
-          <w:szCs w:val="24"/>
-          <w:lang w:val="pt-BR"/>
-        </w:rPr>
-      </w:pPr>
-      <w:r>
-        <w:rPr>
-          <w:rFonts w:eastAsia="Times New Roman" w:cs="Times New Roman" w:ascii="Times New Roman" w:hAnsi="Times New Roman"/>
-          <w:b w:val="false"/>
-          <w:bCs w:val="false"/>
-          <w:i w:val="false"/>
-          <w:iCs w:val="false"/>
-          <w:caps w:val="false"/>
-          <w:smallCaps w:val="false"/>
-          <w:color w:val="000000" w:themeColor="text1" w:themeShade="ff" w:themeTint="ff"/>
-          <w:sz w:val="24"/>
-          <w:szCs w:val="24"/>
-          <w:lang w:val="pt-BR"/>
-        </w:rPr>
-      </w:r>
-    </w:p>
-    <w:p>
-      <w:pPr>
-        <w:pStyle w:val="Normal"/>
-        <w:spacing w:lineRule="exact" w:line="240"/>
-        <w:jc w:val="left"/>
-        <w:rPr>
-          <w:rFonts w:ascii="Times New Roman" w:hAnsi="Times New Roman" w:eastAsia="Times New Roman" w:cs="Times New Roman"/>
-          <w:b w:val="false"/>
-          <w:b w:val="false"/>
-          <w:bCs w:val="false"/>
-          <w:i w:val="false"/>
-          <w:i w:val="false"/>
-          <w:iCs w:val="false"/>
-          <w:caps w:val="false"/>
-          <w:smallCaps w:val="false"/>
-          <w:color w:val="000000" w:themeColor="text1" w:themeShade="ff" w:themeTint="ff"/>
-          <w:sz w:val="24"/>
-          <w:szCs w:val="24"/>
-          <w:lang w:val="pt-BR"/>
-        </w:rPr>
-      </w:pPr>
-      <w:r>
-        <w:rPr>
-          <w:rFonts w:eastAsia="Times New Roman" w:cs="Times New Roman" w:ascii="Times New Roman" w:hAnsi="Times New Roman"/>
-          <w:b w:val="false"/>
-          <w:bCs w:val="false"/>
-          <w:i w:val="false"/>
-          <w:iCs w:val="false"/>
-          <w:caps w:val="false"/>
-          <w:smallCaps w:val="false"/>
-          <w:color w:val="000000" w:themeColor="text1" w:themeShade="ff" w:themeTint="ff"/>
-          <w:sz w:val="24"/>
-          <w:szCs w:val="24"/>
-          <w:lang w:val="pt-BR"/>
-        </w:rPr>
-      </w:r>
-    </w:p>
-    <w:p>
-      <w:pPr>
-        <w:pStyle w:val="Normal"/>
-        <w:spacing w:lineRule="exact" w:line="240"/>
-        <w:jc w:val="left"/>
-        <w:rPr>
-          <w:rFonts w:ascii="Times New Roman" w:hAnsi="Times New Roman" w:eastAsia="Times New Roman" w:cs="Times New Roman"/>
-          <w:b w:val="false"/>
-          <w:b w:val="false"/>
-          <w:bCs w:val="false"/>
-          <w:i w:val="false"/>
-          <w:i w:val="false"/>
-          <w:iCs w:val="false"/>
-          <w:caps w:val="false"/>
-          <w:smallCaps w:val="false"/>
-          <w:color w:val="000000" w:themeColor="text1" w:themeShade="ff" w:themeTint="ff"/>
-          <w:sz w:val="24"/>
-          <w:szCs w:val="24"/>
-          <w:lang w:val="pt-BR"/>
-        </w:rPr>
-      </w:pPr>
-      <w:r>
-        <w:rPr>
-          <w:rFonts w:eastAsia="Times New Roman" w:cs="Times New Roman" w:ascii="Times New Roman" w:hAnsi="Times New Roman"/>
-          <w:b w:val="false"/>
-          <w:bCs w:val="false"/>
-          <w:i w:val="false"/>
-          <w:iCs w:val="false"/>
-          <w:caps w:val="false"/>
-          <w:smallCaps w:val="false"/>
-          <w:color w:val="000000" w:themeColor="text1" w:themeShade="ff" w:themeTint="ff"/>
-          <w:sz w:val="24"/>
-          <w:szCs w:val="24"/>
-          <w:lang w:val="pt-BR"/>
-        </w:rPr>
-        <w:drawing>
-          <wp:anchor behindDoc="0" distT="0" distB="0" distL="0" distR="0" simplePos="0" locked="0" layoutInCell="0" allowOverlap="1" relativeHeight="11">
-            <wp:simplePos x="0" y="0"/>
-            <wp:positionH relativeFrom="column">
-              <wp:align>center</wp:align>
-            </wp:positionH>
-            <wp:positionV relativeFrom="paragraph">
-              <wp:posOffset>635</wp:posOffset>
-            </wp:positionV>
-            <wp:extent cx="5731510" cy="2545080"/>
-            <wp:effectExtent l="0" t="0" r="0" b="0"/>
-            <wp:wrapSquare wrapText="largest"/>
-            <wp:docPr id="6" name="Figura10" descr=""/>
-            <wp:cNvGraphicFramePr>
-              <a:graphicFrameLocks xmlns:a="http://schemas.openxmlformats.org/drawingml/2006/main" noChangeAspect="1"/>
-            </wp:cNvGraphicFramePr>
-            <a:graphic xmlns:a="http://schemas.openxmlformats.org/drawingml/2006/main">
-              <a:graphicData uri="http://schemas.openxmlformats.org/drawingml/2006/picture">
-                <pic:pic xmlns:pic="http://schemas.openxmlformats.org/drawingml/2006/picture">
-                  <pic:nvPicPr>
-                    <pic:cNvPr id="6" name="Figura10" descr=""/>
-                    <pic:cNvPicPr>
-                      <a:picLocks noChangeAspect="1" noChangeArrowheads="1"/>
-                    </pic:cNvPicPr>
-                  </pic:nvPicPr>
-                  <pic:blipFill>
-                    <a:blip r:embed="rId7"/>
-                    <a:stretch>
-                      <a:fillRect/>
-                    </a:stretch>
-                  </pic:blipFill>
-                  <pic:spPr bwMode="auto">
-                    <a:xfrm>
-                      <a:off x="0" y="0"/>
-                      <a:ext cx="5731510" cy="2545080"/>
-                    </a:xfrm>
-                    <a:prstGeom prst="rect">
-                      <a:avLst/>
-                    </a:prstGeom>
-                  </pic:spPr>
-                </pic:pic>
-              </a:graphicData>
-            </a:graphic>
-          </wp:anchor>
-        </w:drawing>
-      </w:r>
-    </w:p>
-    <w:p>
-      <w:pPr>
-        <w:pStyle w:val="Normal"/>
-        <w:spacing w:lineRule="exact" w:line="240"/>
-        <w:jc w:val="left"/>
-        <w:rPr>
-          <w:rFonts w:ascii="Times New Roman" w:hAnsi="Times New Roman" w:eastAsia="Times New Roman" w:cs="Times New Roman"/>
-          <w:b w:val="false"/>
-          <w:b w:val="false"/>
-          <w:bCs w:val="false"/>
-          <w:i w:val="false"/>
-          <w:i w:val="false"/>
-          <w:iCs w:val="false"/>
-          <w:caps w:val="false"/>
-          <w:smallCaps w:val="false"/>
-          <w:color w:val="000000" w:themeColor="text1" w:themeShade="ff" w:themeTint="ff"/>
-          <w:sz w:val="24"/>
-          <w:szCs w:val="24"/>
-          <w:lang w:val="pt-BR"/>
-        </w:rPr>
-      </w:pPr>
-      <w:r>
-        <w:rPr>
-          <w:rFonts w:eastAsia="Times New Roman" w:cs="Times New Roman" w:ascii="Times New Roman" w:hAnsi="Times New Roman"/>
-          <w:b w:val="false"/>
-          <w:bCs w:val="false"/>
-          <w:i w:val="false"/>
-          <w:iCs w:val="false"/>
-          <w:caps w:val="false"/>
-          <w:smallCaps w:val="false"/>
-          <w:color w:val="000000" w:themeColor="text1" w:themeShade="ff" w:themeTint="ff"/>
-          <w:sz w:val="24"/>
-          <w:szCs w:val="24"/>
-          <w:lang w:val="pt-BR"/>
-        </w:rPr>
-      </w:r>
-    </w:p>
-    <w:p>
-      <w:pPr>
-        <w:pStyle w:val="Normal"/>
-        <w:spacing w:lineRule="exact" w:line="240"/>
-        <w:jc w:val="left"/>
-        <w:rPr>
-          <w:rFonts w:ascii="Times New Roman" w:hAnsi="Times New Roman" w:eastAsia="Times New Roman" w:cs="Times New Roman"/>
-          <w:b w:val="false"/>
-          <w:b w:val="false"/>
-          <w:bCs w:val="false"/>
-          <w:i w:val="false"/>
-          <w:i w:val="false"/>
-          <w:iCs w:val="false"/>
-          <w:caps w:val="false"/>
-          <w:smallCaps w:val="false"/>
-          <w:color w:val="000000" w:themeColor="text1" w:themeShade="ff" w:themeTint="ff"/>
-          <w:sz w:val="24"/>
-          <w:szCs w:val="24"/>
-          <w:lang w:val="pt-BR"/>
-        </w:rPr>
-      </w:pPr>
-      <w:r>
-        <w:rPr>
-          <w:rFonts w:eastAsia="Times New Roman" w:cs="Times New Roman" w:ascii="Times New Roman" w:hAnsi="Times New Roman"/>
-          <w:b w:val="false"/>
-          <w:bCs w:val="false"/>
-          <w:i w:val="false"/>
-          <w:iCs w:val="false"/>
-          <w:caps w:val="false"/>
-          <w:smallCaps w:val="false"/>
-          <w:color w:val="000000" w:themeColor="text1" w:themeShade="ff" w:themeTint="ff"/>
-          <w:sz w:val="24"/>
-          <w:szCs w:val="24"/>
-          <w:lang w:val="pt-BR"/>
-        </w:rPr>
-      </w:r>
-    </w:p>
-    <w:p>
-      <w:pPr>
-        <w:pStyle w:val="Normal"/>
-        <w:spacing w:lineRule="exact" w:line="240"/>
-        <w:jc w:val="left"/>
-        <w:rPr/>
-      </w:pPr>
-      <w:r>
-        <w:rPr/>
-      </w:r>
-    </w:p>
-    <w:p>
-      <w:pPr>
-        <w:pStyle w:val="Normal"/>
-        <w:spacing w:lineRule="exact" w:line="240"/>
-        <w:jc w:val="left"/>
-        <w:rPr/>
-      </w:pPr>
-      <w:r>
-        <w:rPr/>
-      </w:r>
-    </w:p>
-    <w:p>
-      <w:pPr>
-        <w:pStyle w:val="Normal"/>
-        <w:spacing w:lineRule="exact" w:line="240"/>
-        <w:jc w:val="left"/>
-        <w:rPr/>
-      </w:pPr>
-      <w:r>
-        <w:rPr/>
-      </w:r>
-    </w:p>
-    <w:p>
-      <w:pPr>
-        <w:pStyle w:val="Normal"/>
-        <w:spacing w:lineRule="exact" w:line="240"/>
-        <w:jc w:val="left"/>
-        <w:rPr/>
-      </w:pPr>
-      <w:r>
-        <w:rPr/>
-      </w:r>
-    </w:p>
-    <w:p>
-      <w:pPr>
-        <w:pStyle w:val="Normal"/>
-        <w:spacing w:lineRule="exact" w:line="240"/>
-        <w:jc w:val="left"/>
-        <w:rPr/>
-      </w:pPr>
-      <w:r>
-        <w:rPr/>
-      </w:r>
-    </w:p>
-    <w:p>
-      <w:pPr>
-        <w:pStyle w:val="Normal"/>
-        <w:spacing w:lineRule="exact" w:line="240"/>
-        <w:jc w:val="left"/>
-        <w:rPr>
-          <w:rFonts w:ascii="Times New Roman" w:hAnsi="Times New Roman" w:eastAsia="Times New Roman" w:cs="Times New Roman"/>
-          <w:b w:val="false"/>
-          <w:b w:val="false"/>
-          <w:bCs w:val="false"/>
-          <w:i w:val="false"/>
-          <w:i w:val="false"/>
-          <w:iCs w:val="false"/>
-          <w:caps w:val="false"/>
-          <w:smallCaps w:val="false"/>
-          <w:color w:val="000000" w:themeColor="text1" w:themeShade="ff" w:themeTint="ff"/>
-          <w:sz w:val="24"/>
-          <w:szCs w:val="24"/>
-          <w:lang w:val="pt-BR"/>
-        </w:rPr>
-      </w:pPr>
-      <w:r>
-        <w:rPr>
-          <w:rFonts w:eastAsia="Times New Roman" w:cs="Times New Roman" w:ascii="Times New Roman" w:hAnsi="Times New Roman"/>
-          <w:b w:val="false"/>
-          <w:bCs w:val="false"/>
-          <w:i w:val="false"/>
-          <w:iCs w:val="false"/>
-          <w:caps w:val="false"/>
-          <w:smallCaps w:val="false"/>
-          <w:color w:val="000000" w:themeColor="text1" w:themeShade="ff" w:themeTint="ff"/>
-          <w:sz w:val="24"/>
-          <w:szCs w:val="24"/>
-          <w:lang w:val="pt-BR"/>
-        </w:rPr>
       </w:r>
     </w:p>
     <w:p>
@@ -2053,6 +2008,154 @@
           <w:caps w:val="false"/>
           <w:smallCaps w:val="false"/>
           <w:color w:val="4471C4"/>
+          <w:sz w:val="32"/>
+          <w:szCs w:val="32"/>
+          <w:lang w:val="pt-BR"/>
+        </w:rPr>
+      </w:r>
+    </w:p>
+    <w:p>
+      <w:pPr>
+        <w:pStyle w:val="Normal"/>
+        <w:spacing w:lineRule="exact" w:line="240"/>
+        <w:jc w:val="center"/>
+        <w:rPr>
+          <w:rFonts w:ascii="Calibri" w:hAnsi="Calibri" w:eastAsia="Calibri" w:cs="Calibri"/>
+          <w:b/>
+          <w:b/>
+          <w:bCs/>
+          <w:i w:val="false"/>
+          <w:i w:val="false"/>
+          <w:iCs w:val="false"/>
+          <w:caps w:val="false"/>
+          <w:smallCaps w:val="false"/>
+          <w:color w:val="4472C4" w:themeColor="accent1" w:themeShade="ff" w:themeTint="ff"/>
+          <w:sz w:val="32"/>
+          <w:szCs w:val="32"/>
+          <w:lang w:val="pt-BR"/>
+        </w:rPr>
+      </w:pPr>
+      <w:r>
+        <w:rPr>
+          <w:rFonts w:eastAsia="Calibri" w:cs="Calibri"/>
+          <w:b/>
+          <w:bCs/>
+          <w:i w:val="false"/>
+          <w:iCs w:val="false"/>
+          <w:caps w:val="false"/>
+          <w:smallCaps w:val="false"/>
+          <w:color w:val="4472C4" w:themeColor="accent1" w:themeShade="ff" w:themeTint="ff"/>
+          <w:sz w:val="32"/>
+          <w:szCs w:val="32"/>
+          <w:lang w:val="pt-BR"/>
+        </w:rPr>
+      </w:r>
+    </w:p>
+    <w:p>
+      <w:pPr>
+        <w:pStyle w:val="Normal"/>
+        <w:spacing w:lineRule="exact" w:line="240"/>
+        <w:jc w:val="center"/>
+        <w:rPr>
+          <w:rFonts w:ascii="Calibri" w:hAnsi="Calibri" w:eastAsia="Calibri" w:cs="Calibri"/>
+          <w:b/>
+          <w:b/>
+          <w:bCs/>
+          <w:i w:val="false"/>
+          <w:i w:val="false"/>
+          <w:iCs w:val="false"/>
+          <w:caps w:val="false"/>
+          <w:smallCaps w:val="false"/>
+          <w:color w:val="4472C4" w:themeColor="accent1" w:themeShade="ff" w:themeTint="ff"/>
+          <w:sz w:val="32"/>
+          <w:szCs w:val="32"/>
+          <w:lang w:val="pt-BR"/>
+        </w:rPr>
+      </w:pPr>
+      <w:r>
+        <w:rPr>
+          <w:rFonts w:eastAsia="Calibri" w:cs="Calibri"/>
+          <w:b/>
+          <w:bCs/>
+          <w:i w:val="false"/>
+          <w:iCs w:val="false"/>
+          <w:caps w:val="false"/>
+          <w:smallCaps w:val="false"/>
+          <w:color w:val="4472C4" w:themeColor="accent1" w:themeShade="ff" w:themeTint="ff"/>
+          <w:sz w:val="32"/>
+          <w:szCs w:val="32"/>
+          <w:lang w:val="pt-BR"/>
+        </w:rPr>
+      </w:r>
+    </w:p>
+    <w:p>
+      <w:pPr>
+        <w:pStyle w:val="Normal"/>
+        <w:spacing w:lineRule="exact" w:line="240"/>
+        <w:jc w:val="center"/>
+        <w:rPr>
+          <w:rFonts w:ascii="Calibri" w:hAnsi="Calibri" w:eastAsia="Calibri" w:cs="Calibri"/>
+          <w:b/>
+          <w:b/>
+          <w:bCs/>
+          <w:i w:val="false"/>
+          <w:i w:val="false"/>
+          <w:iCs w:val="false"/>
+          <w:caps w:val="false"/>
+          <w:smallCaps w:val="false"/>
+          <w:color w:val="4472C4" w:themeColor="accent1" w:themeShade="ff" w:themeTint="ff"/>
+          <w:sz w:val="32"/>
+          <w:szCs w:val="32"/>
+          <w:lang w:val="pt-BR"/>
+        </w:rPr>
+      </w:pPr>
+      <w:r>
+        <w:rPr>
+          <w:rFonts w:eastAsia="Calibri" w:cs="Calibri"/>
+          <w:b/>
+          <w:bCs/>
+          <w:i w:val="false"/>
+          <w:iCs w:val="false"/>
+          <w:caps w:val="false"/>
+          <w:smallCaps w:val="false"/>
+          <w:color w:val="4472C4" w:themeColor="accent1" w:themeShade="ff" w:themeTint="ff"/>
+          <w:sz w:val="32"/>
+          <w:szCs w:val="32"/>
+          <w:lang w:val="pt-BR"/>
+        </w:rPr>
+      </w:r>
+    </w:p>
+    <w:p>
+      <w:pPr>
+        <w:pStyle w:val="Normal"/>
+        <w:spacing w:lineRule="exact" w:line="240"/>
+        <w:jc w:val="center"/>
+        <w:rPr>
+          <w:rFonts w:ascii="Calibri" w:hAnsi="Calibri" w:eastAsia="Calibri" w:cs="Calibri"/>
+          <w:b/>
+          <w:b/>
+          <w:bCs/>
+          <w:i w:val="false"/>
+          <w:i w:val="false"/>
+          <w:iCs w:val="false"/>
+          <w:caps w:val="false"/>
+          <w:smallCaps w:val="false"/>
+          <w:color w:val="4472C4" w:themeColor="accent1" w:themeShade="ff" w:themeTint="ff"/>
+          <w:sz w:val="32"/>
+          <w:szCs w:val="32"/>
+          <w:lang w:val="pt-BR"/>
+        </w:rPr>
+      </w:pPr>
+      <w:r>
+        <w:rPr>
+          <w:rFonts w:eastAsia="Calibri" w:cs="Calibri"/>
+          <w:b/>
+          <w:bCs/>
+          <w:i w:val="false"/>
+          <w:iCs w:val="false"/>
+          <w:caps w:val="false"/>
+          <w:smallCaps w:val="false"/>
+          <w:color w:val="4472C4" w:themeColor="accent1" w:themeShade="ff" w:themeTint="ff"/>
           <w:sz w:val="32"/>
           <w:szCs w:val="32"/>
           <w:lang w:val="pt-BR"/>
@@ -2144,7 +2247,7 @@
             <wp:extent cx="718185" cy="732155"/>
             <wp:effectExtent l="0" t="0" r="0" b="0"/>
             <wp:wrapSquare wrapText="largest"/>
-            <wp:docPr id="7" name="Figura2" descr=""/>
+            <wp:docPr id="6" name="Figura2" descr=""/>
             <wp:cNvGraphicFramePr>
               <a:graphicFrameLocks xmlns:a="http://schemas.openxmlformats.org/drawingml/2006/main" noChangeAspect="1"/>
             </wp:cNvGraphicFramePr>
@@ -2152,13 +2255,13 @@
               <a:graphicData uri="http://schemas.openxmlformats.org/drawingml/2006/picture">
                 <pic:pic xmlns:pic="http://schemas.openxmlformats.org/drawingml/2006/picture">
                   <pic:nvPicPr>
-                    <pic:cNvPr id="7" name="Figura2" descr=""/>
+                    <pic:cNvPr id="6" name="Figura2" descr=""/>
                     <pic:cNvPicPr>
                       <a:picLocks noChangeAspect="1" noChangeArrowheads="1"/>
                     </pic:cNvPicPr>
                   </pic:nvPicPr>
                   <pic:blipFill>
-                    <a:blip r:embed="rId8"/>
+                    <a:blip r:embed="rId7"/>
                     <a:stretch>
                       <a:fillRect/>
                     </a:stretch>
@@ -2196,18 +2299,18 @@
       </w:r>
       <w:r>
         <w:rPr/>
-        <w:t xml:space="preserve">Joia do Teletransporte </w:t>
-      </w:r>
-    </w:p>
-    <w:p>
-      <w:pPr>
-        <w:pStyle w:val="Normal"/>
-        <w:spacing w:lineRule="exact" w:line="240"/>
-        <w:jc w:val="left"/>
-        <w:rPr/>
-      </w:pPr>
-      <w:r>
-        <w:rPr/>
+        <w:t>Joia d</w:t>
+      </w:r>
+      <w:r>
+        <w:rPr>
+          <w:rFonts w:eastAsia="Calibri" w:cs="" w:cstheme="minorBidi" w:eastAsiaTheme="minorHAnsi"/>
+          <w:color w:val="auto"/>
+          <w:kern w:val="0"/>
+          <w:sz w:val="22"/>
+          <w:szCs w:val="22"/>
+          <w:lang w:val="pt-BR" w:eastAsia="en-US" w:bidi="ar-SA"/>
+        </w:rPr>
+        <w:t>a Vida</w:t>
       </w:r>
     </w:p>
     <w:p>
@@ -2231,18 +2334,18 @@
       <w:r>
         <w:rPr/>
         <w:drawing>
-          <wp:anchor behindDoc="0" distT="0" distB="0" distL="0" distR="0" simplePos="0" locked="0" layoutInCell="0" allowOverlap="1" relativeHeight="6">
+          <wp:anchor behindDoc="0" distT="0" distB="0" distL="0" distR="0" simplePos="0" locked="0" layoutInCell="0" allowOverlap="1" relativeHeight="8">
             <wp:simplePos x="0" y="0"/>
             <wp:positionH relativeFrom="column">
-              <wp:posOffset>-227330</wp:posOffset>
+              <wp:posOffset>-1007110</wp:posOffset>
             </wp:positionH>
             <wp:positionV relativeFrom="paragraph">
-              <wp:posOffset>-101600</wp:posOffset>
+              <wp:posOffset>149225</wp:posOffset>
             </wp:positionV>
-            <wp:extent cx="772795" cy="977900"/>
+            <wp:extent cx="1649730" cy="929005"/>
             <wp:effectExtent l="0" t="0" r="0" b="0"/>
             <wp:wrapSquare wrapText="largest"/>
-            <wp:docPr id="8" name="Figura5" descr=""/>
+            <wp:docPr id="7" name="Figura5" descr=""/>
             <wp:cNvGraphicFramePr>
               <a:graphicFrameLocks xmlns:a="http://schemas.openxmlformats.org/drawingml/2006/main" noChangeAspect="1"/>
             </wp:cNvGraphicFramePr>
@@ -2250,13 +2353,13 @@
               <a:graphicData uri="http://schemas.openxmlformats.org/drawingml/2006/picture">
                 <pic:pic xmlns:pic="http://schemas.openxmlformats.org/drawingml/2006/picture">
                   <pic:nvPicPr>
-                    <pic:cNvPr id="8" name="Figura5" descr=""/>
+                    <pic:cNvPr id="7" name="Figura5" descr=""/>
                     <pic:cNvPicPr>
                       <a:picLocks noChangeAspect="1" noChangeArrowheads="1"/>
                     </pic:cNvPicPr>
                   </pic:nvPicPr>
                   <pic:blipFill>
-                    <a:blip r:embed="rId9"/>
+                    <a:blip r:embed="rId8"/>
                     <a:stretch>
                       <a:fillRect/>
                     </a:stretch>
@@ -2264,7 +2367,7 @@
                   <pic:spPr bwMode="auto">
                     <a:xfrm>
                       <a:off x="0" y="0"/>
-                      <a:ext cx="772795" cy="977900"/>
+                      <a:ext cx="1649730" cy="929005"/>
                     </a:xfrm>
                     <a:prstGeom prst="rect">
                       <a:avLst/>
@@ -2286,11 +2389,90 @@
       </w:pPr>
       <w:r>
         <w:rPr/>
+      </w:r>
+    </w:p>
+    <w:p>
+      <w:pPr>
+        <w:pStyle w:val="Normal"/>
+        <w:spacing w:lineRule="exact" w:line="240"/>
+        <w:jc w:val="left"/>
+        <w:rPr/>
+      </w:pPr>
+      <w:r>
+        <w:rPr>
+          <w:b w:val="false"/>
+          <w:i w:val="false"/>
+          <w:caps w:val="false"/>
+          <w:smallCaps w:val="false"/>
+          <w:strike w:val="false"/>
+          <w:dstrike w:val="false"/>
+          <w:color w:val="auto"/>
+          <w:spacing w:val="0"/>
+          <w:sz w:val="22"/>
+          <w:szCs w:val="22"/>
+          <w:u w:val="none"/>
+          <w:effect w:val="none"/>
+          <w:lang w:val="pt-BR"/>
+        </w:rPr>
+        <w:t>Joia de Rudolph</w:t>
+      </w:r>
+      <w:r>
+        <w:rPr>
+          <w:b w:val="false"/>
+          <w:i w:val="false"/>
+          <w:caps w:val="false"/>
+          <w:smallCaps w:val="false"/>
+          <w:strike w:val="false"/>
+          <w:dstrike w:val="false"/>
+          <w:color w:val="FFFFFF"/>
+          <w:spacing w:val="0"/>
+          <w:sz w:val="22"/>
+          <w:szCs w:val="22"/>
+          <w:u w:val="single"/>
+          <w:effect w:val="none"/>
+          <w:lang w:val="pt-BR"/>
+        </w:rPr>
+        <w:t>e</w:t>
+      </w:r>
+      <w:r>
+        <w:rPr>
+          <w:rFonts w:ascii="The Hand Extrablack;The Hand Extrablack_EmbeddedFont;The Hand Extrablack_MSFontService;The Hand Extrablack_MSFontService;sans-serif" w:hAnsi="The Hand Extrablack;The Hand Extrablack_EmbeddedFont;The Hand Extrablack_MSFontService;The Hand Extrablack_MSFontService;sans-serif"/>
+          <w:b w:val="false"/>
+          <w:i w:val="false"/>
+          <w:caps w:val="false"/>
+          <w:smallCaps w:val="false"/>
+          <w:strike w:val="false"/>
+          <w:dstrike w:val="false"/>
+          <w:color w:val="FFFFFF"/>
+          <w:spacing w:val="0"/>
+          <w:sz w:val="42"/>
+          <w:u w:val="single"/>
+          <w:effect w:val="none"/>
+          <w:lang w:val="pt-BR"/>
+        </w:rPr>
+        <w:t xml:space="preserve"> Rudolph</w:t>
+      </w:r>
+      <w:r>
+        <w:rPr/>
         <w:t xml:space="preserve"> </w:t>
       </w:r>
       <w:r>
-        <w:rPr/>
-        <w:t>Joia da Força</w:t>
+        <w:rPr>
+          <w:rFonts w:ascii="The Hand Extrablack;The Hand Extrablack_EmbeddedFont;The Hand Extrablack_MSFontService;The Hand Extrablack_MSFontService;sans-serif" w:hAnsi="The Hand Extrablack;The Hand Extrablack_EmbeddedFont;The Hand Extrablack_MSFontService;The Hand Extrablack_MSFontService;sans-serif"/>
+          <w:b w:val="false"/>
+          <w:i w:val="false"/>
+          <w:caps w:val="false"/>
+          <w:smallCaps w:val="false"/>
+          <w:strike w:val="false"/>
+          <w:dstrike w:val="false"/>
+          <w:color w:val="FFFFFF"/>
+          <w:spacing w:val="0"/>
+          <w:sz w:val="42"/>
+          <w:u w:val="single"/>
+          <w:effect w:val="none"/>
+          <w:lang w:val="pt-BR"/>
+        </w:rPr>
+        <w:t>Foguete de Ru</w:t>
       </w:r>
     </w:p>
     <w:p>
@@ -2336,7 +2518,7 @@
             <wp:extent cx="790575" cy="1148715"/>
             <wp:effectExtent l="0" t="0" r="0" b="0"/>
             <wp:wrapSquare wrapText="largest"/>
-            <wp:docPr id="9" name="Figura4" descr=""/>
+            <wp:docPr id="8" name="Figura4" descr=""/>
             <wp:cNvGraphicFramePr>
               <a:graphicFrameLocks xmlns:a="http://schemas.openxmlformats.org/drawingml/2006/main" noChangeAspect="1"/>
             </wp:cNvGraphicFramePr>
@@ -2344,13 +2526,13 @@
               <a:graphicData uri="http://schemas.openxmlformats.org/drawingml/2006/picture">
                 <pic:pic xmlns:pic="http://schemas.openxmlformats.org/drawingml/2006/picture">
                   <pic:nvPicPr>
-                    <pic:cNvPr id="9" name="Figura4" descr=""/>
+                    <pic:cNvPr id="8" name="Figura4" descr=""/>
                     <pic:cNvPicPr>
                       <a:picLocks noChangeAspect="1" noChangeArrowheads="1"/>
                     </pic:cNvPicPr>
                   </pic:nvPicPr>
                   <pic:blipFill>
-                    <a:blip r:embed="rId10"/>
+                    <a:blip r:embed="rId9"/>
                     <a:stretch>
                       <a:fillRect/>
                     </a:stretch>
@@ -2527,7 +2709,7 @@
             <wp:extent cx="757555" cy="763270"/>
             <wp:effectExtent l="0" t="0" r="0" b="0"/>
             <wp:wrapSquare wrapText="largest"/>
-            <wp:docPr id="10" name="Figura3" descr=""/>
+            <wp:docPr id="9" name="Figura3" descr=""/>
             <wp:cNvGraphicFramePr>
               <a:graphicFrameLocks xmlns:a="http://schemas.openxmlformats.org/drawingml/2006/main" noChangeAspect="1"/>
             </wp:cNvGraphicFramePr>
@@ -2535,13 +2717,13 @@
               <a:graphicData uri="http://schemas.openxmlformats.org/drawingml/2006/picture">
                 <pic:pic xmlns:pic="http://schemas.openxmlformats.org/drawingml/2006/picture">
                   <pic:nvPicPr>
-                    <pic:cNvPr id="10" name="Figura3" descr=""/>
+                    <pic:cNvPr id="9" name="Figura3" descr=""/>
                     <pic:cNvPicPr>
                       <a:picLocks noChangeAspect="1" noChangeArrowheads="1"/>
                     </pic:cNvPicPr>
                   </pic:nvPicPr>
                   <pic:blipFill>
-                    <a:blip r:embed="rId11"/>
+                    <a:blip r:embed="rId10"/>
                     <a:stretch>
                       <a:fillRect/>
                     </a:stretch>
@@ -2655,7 +2837,7 @@
           <w:szCs w:val="24"/>
           <w:lang w:val="pt-BR"/>
         </w:rPr>
-        <w:t xml:space="preserve">Joia da Vida </w:t>
+        <w:t>Joia do Poder de Merijin</w:t>
       </w:r>
     </w:p>
     <w:sectPr>

</xml_diff>